<commit_message>
ULTIMO DE PYTHON 1.8
</commit_message>
<xml_diff>
--- a/VERCION ULTIMO OLGER CCOPA/Biblioteca Virtual.docx
+++ b/VERCION ULTIMO OLGER CCOPA/Biblioteca Virtual.docx
@@ -2493,7 +2493,7 @@
       <w:r>
         <w:rPr>
           <w:rFonts w:ascii="Times New Roman" w:eastAsia="Times New Roman" w:hAnsi="Times New Roman" w:cs="Times New Roman"/>
-          <w:i/>
+          <w:b/>
           <w:iCs/>
           <w:color w:val="222222"/>
           <w:sz w:val="24"/>
@@ -2552,7 +2552,7 @@
       <w:r>
         <w:rPr>
           <w:rFonts w:ascii="Times New Roman" w:eastAsia="Times New Roman" w:hAnsi="Times New Roman" w:cs="Times New Roman"/>
-          <w:i/>
+          <w:b/>
           <w:iCs/>
           <w:color w:val="222222"/>
           <w:sz w:val="24"/>
@@ -2681,7 +2681,7 @@
       <w:r>
         <w:rPr>
           <w:rFonts w:ascii="Times New Roman" w:eastAsia="Times New Roman" w:hAnsi="Times New Roman" w:cs="Times New Roman"/>
-          <w:i/>
+          <w:b/>
           <w:iCs/>
           <w:color w:val="222222"/>
           <w:sz w:val="24"/>
@@ -3054,7 +3054,19 @@
           <w:szCs w:val="24"/>
           <w:lang w:val="es-PE" w:eastAsia="es-PE"/>
         </w:rPr>
-        <w:t xml:space="preserve">.- E s un gestor de base de paquetes especialmente para Python </w:t>
+        <w:t>.- E</w:t>
+      </w:r>
+      <w:bookmarkStart w:id="0" w:name="_GoBack"/>
+      <w:bookmarkEnd w:id="0"/>
+      <w:r>
+        <w:rPr>
+          <w:rFonts w:ascii="Times New Roman" w:eastAsia="Times New Roman" w:hAnsi="Times New Roman" w:cs="Times New Roman"/>
+          <w:color w:val="000000"/>
+          <w:sz w:val="24"/>
+          <w:szCs w:val="24"/>
+          <w:lang w:val="es-PE" w:eastAsia="es-PE"/>
+        </w:rPr>
+        <w:t xml:space="preserve">s un gestor de base de paquetes especialmente para Python </w:t>
       </w:r>
     </w:p>
     <w:p>
@@ -5596,8 +5608,6 @@
           <w:lang w:val="es-PE" w:eastAsia="es-PE"/>
         </w:rPr>
       </w:pPr>
-      <w:bookmarkStart w:id="0" w:name="_GoBack"/>
-      <w:bookmarkEnd w:id="0"/>
     </w:p>
     <w:p>
       <w:pPr>
@@ -5761,17 +5771,7 @@
           <w:szCs w:val="24"/>
           <w:lang w:val="es-PE" w:eastAsia="es-PE"/>
         </w:rPr>
-        <w:t xml:space="preserve">as que trae el sistema </w:t>
-      </w:r>
-      <w:r>
-        <w:rPr>
-          <w:rFonts w:ascii="Times New Roman" w:eastAsia="Times New Roman" w:hAnsi="Times New Roman" w:cs="Times New Roman"/>
-          <w:color w:val="000000"/>
-          <w:sz w:val="24"/>
-          <w:szCs w:val="24"/>
-          <w:lang w:val="es-PE" w:eastAsia="es-PE"/>
-        </w:rPr>
-        <w:t>Biblioteca Virtual</w:t>
+        <w:t>as que trae el sistema Biblioteca Virtual</w:t>
       </w:r>
       <w:r>
         <w:rPr>
@@ -5801,17 +5801,7 @@
           <w:szCs w:val="24"/>
           <w:lang w:val="es-PE" w:eastAsia="es-PE"/>
         </w:rPr>
-        <w:t xml:space="preserve">la agilidad de generar reportes en muy poco tiempo y asimismo facilita las auditorias, evitando </w:t>
-      </w:r>
-      <w:r>
-        <w:rPr>
-          <w:rFonts w:ascii="Times New Roman" w:eastAsia="Times New Roman" w:hAnsi="Times New Roman" w:cs="Times New Roman"/>
-          <w:color w:val="000000"/>
-          <w:sz w:val="24"/>
-          <w:szCs w:val="24"/>
-          <w:lang w:val="es-PE" w:eastAsia="es-PE"/>
-        </w:rPr>
-        <w:t>pérdida</w:t>
+        <w:t>la agilidad de generar reportes en muy poco tiempo y asimismo facilita las auditorias, evitando pérdida</w:t>
       </w:r>
       <w:r>
         <w:rPr>

</xml_diff>